<commit_message>
Add the weekly bufor content
</commit_message>
<xml_diff>
--- a/Module/bufor/00_Moduldokumentation.docx
+++ b/Module/bufor/00_Moduldokumentation.docx
@@ -502,7 +502,7 @@
           <w:r>
             <w:fldChar w:fldCharType="separate"/>
           </w:r>
-          <w:hyperlink w:anchor="_Toc475369856" w:history="1">
+          <w:hyperlink w:anchor="_Toc475653111" w:history="1">
             <w:r>
               <w:rPr>
                 <w:rStyle w:val="Hyperlink"/>
@@ -544,7 +544,7 @@
                 <w:noProof/>
                 <w:webHidden/>
               </w:rPr>
-              <w:instrText xml:space="preserve"> PAGEREF _Toc475369856 \h </w:instrText>
+              <w:instrText xml:space="preserve"> PAGEREF _Toc475653111 \h </w:instrText>
             </w:r>
             <w:r>
               <w:rPr>
@@ -588,7 +588,7 @@
               <w:lang w:eastAsia="de-CH"/>
             </w:rPr>
           </w:pPr>
-          <w:hyperlink w:anchor="_Toc475369857" w:history="1">
+          <w:hyperlink w:anchor="_Toc475653112" w:history="1">
             <w:r>
               <w:rPr>
                 <w:rStyle w:val="Hyperlink"/>
@@ -630,7 +630,7 @@
                 <w:noProof/>
                 <w:webHidden/>
               </w:rPr>
-              <w:instrText xml:space="preserve"> PAGEREF _Toc475369857 \h </w:instrText>
+              <w:instrText xml:space="preserve"> PAGEREF _Toc475653112 \h </w:instrText>
             </w:r>
             <w:r>
               <w:rPr>
@@ -674,7 +674,7 @@
               <w:lang w:eastAsia="de-CH"/>
             </w:rPr>
           </w:pPr>
-          <w:hyperlink w:anchor="_Toc475369858" w:history="1">
+          <w:hyperlink w:anchor="_Toc475653113" w:history="1">
             <w:r>
               <w:rPr>
                 <w:rStyle w:val="Hyperlink"/>
@@ -716,7 +716,7 @@
                 <w:noProof/>
                 <w:webHidden/>
               </w:rPr>
-              <w:instrText xml:space="preserve"> PAGEREF _Toc475369858 \h </w:instrText>
+              <w:instrText xml:space="preserve"> PAGEREF _Toc475653113 \h </w:instrText>
             </w:r>
             <w:r>
               <w:rPr>
@@ -760,7 +760,7 @@
               <w:lang w:eastAsia="de-CH"/>
             </w:rPr>
           </w:pPr>
-          <w:hyperlink w:anchor="_Toc475369859" w:history="1">
+          <w:hyperlink w:anchor="_Toc475653114" w:history="1">
             <w:r>
               <w:rPr>
                 <w:rStyle w:val="Hyperlink"/>
@@ -802,7 +802,7 @@
                 <w:noProof/>
                 <w:webHidden/>
               </w:rPr>
-              <w:instrText xml:space="preserve"> PAGEREF _Toc475369859 \h </w:instrText>
+              <w:instrText xml:space="preserve"> PAGEREF _Toc475653114 \h </w:instrText>
             </w:r>
             <w:r>
               <w:rPr>
@@ -842,7 +842,7 @@
               <w:lang w:eastAsia="de-CH"/>
             </w:rPr>
           </w:pPr>
-          <w:hyperlink w:anchor="_Toc475369860" w:history="1">
+          <w:hyperlink w:anchor="_Toc475653115" w:history="1">
             <w:r>
               <w:rPr>
                 <w:rStyle w:val="Hyperlink"/>
@@ -884,7 +884,7 @@
                 <w:noProof/>
                 <w:webHidden/>
               </w:rPr>
-              <w:instrText xml:space="preserve"> PAGEREF _Toc475369860 \h </w:instrText>
+              <w:instrText xml:space="preserve"> PAGEREF _Toc475653115 \h </w:instrText>
             </w:r>
             <w:r>
               <w:rPr>
@@ -905,6 +905,88 @@
                 <w:webHidden/>
               </w:rPr>
               <w:t>3</w:t>
+            </w:r>
+            <w:r>
+              <w:rPr>
+                <w:noProof/>
+                <w:webHidden/>
+              </w:rPr>
+              <w:fldChar w:fldCharType="end"/>
+            </w:r>
+          </w:hyperlink>
+        </w:p>
+        <w:p>
+          <w:pPr>
+            <w:pStyle w:val="TOC1"/>
+            <w:rPr>
+              <w:rFonts w:eastAsiaTheme="minorEastAsia"/>
+              <w:noProof/>
+              <w:lang w:eastAsia="de-CH"/>
+            </w:rPr>
+          </w:pPr>
+          <w:hyperlink w:anchor="_Toc475653116" w:history="1">
+            <w:r>
+              <w:rPr>
+                <w:rStyle w:val="Hyperlink"/>
+                <w:noProof/>
+              </w:rPr>
+              <w:t>3</w:t>
+            </w:r>
+            <w:r>
+              <w:rPr>
+                <w:rFonts w:eastAsiaTheme="minorEastAsia"/>
+                <w:noProof/>
+                <w:lang w:eastAsia="de-CH"/>
+              </w:rPr>
+              <w:tab/>
+            </w:r>
+            <w:r>
+              <w:rPr>
+                <w:rStyle w:val="Hyperlink"/>
+                <w:noProof/>
+              </w:rPr>
+              <w:t>Woche 2</w:t>
+            </w:r>
+            <w:r>
+              <w:rPr>
+                <w:noProof/>
+                <w:webHidden/>
+              </w:rPr>
+              <w:tab/>
+            </w:r>
+            <w:r>
+              <w:rPr>
+                <w:noProof/>
+                <w:webHidden/>
+              </w:rPr>
+              <w:fldChar w:fldCharType="begin"/>
+            </w:r>
+            <w:r>
+              <w:rPr>
+                <w:noProof/>
+                <w:webHidden/>
+              </w:rPr>
+              <w:instrText xml:space="preserve"> PAGEREF _Toc475653116 \h </w:instrText>
+            </w:r>
+            <w:r>
+              <w:rPr>
+                <w:noProof/>
+                <w:webHidden/>
+              </w:rPr>
+            </w:r>
+            <w:r>
+              <w:rPr>
+                <w:noProof/>
+                <w:webHidden/>
+              </w:rPr>
+              <w:fldChar w:fldCharType="separate"/>
+            </w:r>
+            <w:r>
+              <w:rPr>
+                <w:noProof/>
+                <w:webHidden/>
+              </w:rPr>
+              <w:t>4</w:t>
             </w:r>
             <w:r>
               <w:rPr>
@@ -941,7 +1023,7 @@
       </w:pPr>
       <w:bookmarkStart w:id="1" w:name="_Toc430435984"/>
       <w:bookmarkStart w:id="2" w:name="_Toc431304092"/>
-      <w:bookmarkStart w:id="3" w:name="_Toc475369856"/>
+      <w:bookmarkStart w:id="3" w:name="_Toc475653111"/>
       <w:r>
         <w:lastRenderedPageBreak/>
         <w:t>Einleitung</w:t>
@@ -957,7 +1039,7 @@
       <w:bookmarkStart w:id="4" w:name="_Toc430422362"/>
       <w:bookmarkStart w:id="5" w:name="_Toc430435985"/>
       <w:bookmarkStart w:id="6" w:name="_Toc431304093"/>
-      <w:bookmarkStart w:id="7" w:name="_Toc475369857"/>
+      <w:bookmarkStart w:id="7" w:name="_Toc475653112"/>
       <w:r>
         <w:t>Einleitung</w:t>
       </w:r>
@@ -984,7 +1066,7 @@
       <w:bookmarkStart w:id="8" w:name="_Toc430422363"/>
       <w:bookmarkStart w:id="9" w:name="_Toc430435986"/>
       <w:bookmarkStart w:id="10" w:name="_Toc431304094"/>
-      <w:bookmarkStart w:id="11" w:name="_Toc475369858"/>
+      <w:bookmarkStart w:id="11" w:name="_Toc475653113"/>
       <w:r>
         <w:t>Lernziele</w:t>
       </w:r>
@@ -1007,7 +1089,67 @@
         </w:numPr>
       </w:pPr>
       <w:r>
-        <w:t>TODO</w:t>
+        <w:t>Für die Studierenden sind die betriebswirtschaftlichen Denkweise und der betriebswirtschaftliche Sprachgebrauch verständlich.</w:t>
+      </w:r>
+    </w:p>
+    <w:p>
+      <w:pPr>
+        <w:pStyle w:val="ListParagraph"/>
+        <w:numPr>
+          <w:ilvl w:val="0"/>
+          <w:numId w:val="2"/>
+        </w:numPr>
+      </w:pPr>
+      <w:r>
+        <w:t>Die Studierenden erkennen den Einfluss persönlicher Werthaltungen auf die Unternehmensführung.</w:t>
+      </w:r>
+    </w:p>
+    <w:p>
+      <w:pPr>
+        <w:pStyle w:val="ListParagraph"/>
+        <w:numPr>
+          <w:ilvl w:val="0"/>
+          <w:numId w:val="2"/>
+        </w:numPr>
+      </w:pPr>
+      <w:r>
+        <w:t xml:space="preserve">Sie sind sich dem Zusammenhang zwischen Führungsrolle und </w:t>
+      </w:r>
+      <w:r>
+        <w:t>Arbeitsergebnis</w:t>
+      </w:r>
+      <w:r>
+        <w:t xml:space="preserve"> bewusst.</w:t>
+      </w:r>
+    </w:p>
+    <w:p>
+      <w:pPr>
+        <w:pStyle w:val="ListParagraph"/>
+        <w:numPr>
+          <w:ilvl w:val="0"/>
+          <w:numId w:val="2"/>
+        </w:numPr>
+      </w:pPr>
+      <w:r>
+        <w:t>Sie wenden betriebswirtschaftliche Führungsinstrumente situationsgerecht an.</w:t>
+      </w:r>
+    </w:p>
+    <w:p>
+      <w:pPr>
+        <w:pStyle w:val="ListParagraph"/>
+        <w:numPr>
+          <w:ilvl w:val="0"/>
+          <w:numId w:val="2"/>
+        </w:numPr>
+      </w:pPr>
+      <w:r>
+        <w:t xml:space="preserve">Sie erfassen den Nutzen der gelernten betriebswirtschaftlichen </w:t>
+      </w:r>
+      <w:r>
+        <w:t>Instrumente</w:t>
+      </w:r>
+      <w:r>
+        <w:t xml:space="preserve"> und leiten deren Grenzen her.</w:t>
       </w:r>
     </w:p>
     <w:p>
@@ -1017,7 +1159,7 @@
       <w:bookmarkStart w:id="12" w:name="_Toc430422364"/>
       <w:bookmarkStart w:id="13" w:name="_Toc430435987"/>
       <w:bookmarkStart w:id="14" w:name="_Toc431304095"/>
-      <w:bookmarkStart w:id="15" w:name="_Toc475369859"/>
+      <w:bookmarkStart w:id="15" w:name="_Toc475653114"/>
       <w:r>
         <w:t>Prüfungen</w:t>
       </w:r>
@@ -1028,7 +1170,7 @@
     </w:p>
     <w:p>
       <w:r>
-        <w:t>TODO</w:t>
+        <w:t>Die Modulnote setzt sich aus einem Testat mit einem obligatorischen Vortrag zusammen.</w:t>
       </w:r>
     </w:p>
     <w:p/>
@@ -1036,12 +1178,147 @@
       <w:pPr>
         <w:pStyle w:val="Heading1"/>
       </w:pPr>
-      <w:bookmarkStart w:id="16" w:name="_Toc475369860"/>
+      <w:bookmarkStart w:id="16" w:name="_Toc475653115"/>
       <w:r>
         <w:lastRenderedPageBreak/>
         <w:t>Woche 1</w:t>
       </w:r>
       <w:bookmarkEnd w:id="16"/>
+    </w:p>
+    <w:p>
+      <w:r>
+        <w:t>In der ersten</w:t>
+      </w:r>
+      <w:r>
+        <w:t xml:space="preserve"> Woche wurde besprochen, was für gängige Firmenmodelle es gibt und wie diese ihre potentielle Kundenmasse vergrössern können.</w:t>
+      </w:r>
+    </w:p>
+    <w:p>
+      <w:r>
+        <w:t>Gängige Firmenmodelle sind:</w:t>
+      </w:r>
+    </w:p>
+    <w:p>
+      <w:pPr>
+        <w:pStyle w:val="ListParagraph"/>
+        <w:numPr>
+          <w:ilvl w:val="0"/>
+          <w:numId w:val="3"/>
+        </w:numPr>
+      </w:pPr>
+      <w:r>
+        <w:t>Firmen wie Samsung, welche in mehreren Sparten aktiv sind und so breit abgestützt sind. Beim Einbruch einer Sparte fällt ein Stützbein weg, nicht aber das komplette Kerngeschäft</w:t>
+      </w:r>
+    </w:p>
+    <w:p>
+      <w:pPr>
+        <w:pStyle w:val="ListParagraph"/>
+        <w:numPr>
+          <w:ilvl w:val="0"/>
+          <w:numId w:val="3"/>
+        </w:numPr>
+      </w:pPr>
+      <w:r>
+        <w:t>Nischenfirmen wie Putzmeister, welche Pumpen für einen spezifischen Zweck anbieten</w:t>
+      </w:r>
+      <w:r>
+        <w:t xml:space="preserve"> (Löschen von brennenden Ölpumpen, Kühlen von havarierten Atomkraftwerken oder das Hochpumpen von Beton beim Bau von Hochhäusern)</w:t>
+      </w:r>
+      <w:r>
+        <w:t xml:space="preserve">. Dabei ist der Markt klein, durch </w:t>
+      </w:r>
+      <w:r>
+        <w:t>das</w:t>
+      </w:r>
+      <w:r>
+        <w:t xml:space="preserve"> Knowhow </w:t>
+      </w:r>
+      <w:r>
+        <w:t>der Firma existiert aber faktisch keine Konkurrenz oder sie kann aktiv bekämpft werden</w:t>
+      </w:r>
+      <w:r>
+        <w:t>. Diese Firmen sind je nachdem bewusst nicht oder schlecht in der Öffentlichkeit zu finden</w:t>
+      </w:r>
+    </w:p>
+    <w:p>
+      <w:r>
+        <w:t>Dabei können Firmen ihre potentielle Kundenmasse mit folgenden Mitteln vergrössern. Das Beispiel bezieht sich auf die Firma Lego:</w:t>
+      </w:r>
+    </w:p>
+    <w:p>
+      <w:pPr>
+        <w:pStyle w:val="ListParagraph"/>
+        <w:numPr>
+          <w:ilvl w:val="0"/>
+          <w:numId w:val="4"/>
+        </w:numPr>
+      </w:pPr>
+      <w:r>
+        <w:t xml:space="preserve">Wiedereinführung von Lego Duplo, welches Kleinkindern das Spielen mit Lego ähnlichen Objekten ermöglicht. Dabei wird sichergestellt, dass Kleinkinder an Lego gebunden werden und </w:t>
+      </w:r>
+      <w:r>
+        <w:t xml:space="preserve">mit </w:t>
+      </w:r>
+      <w:r>
+        <w:t>fortschreitenden Alter auch an die richtigen Legos gelangen werden</w:t>
+      </w:r>
+      <w:r>
+        <w:t xml:space="preserve"> – der Kontakt zu Lego wird also nicht verloren gehen</w:t>
+      </w:r>
+    </w:p>
+    <w:p>
+      <w:pPr>
+        <w:pStyle w:val="ListParagraph"/>
+        <w:numPr>
+          <w:ilvl w:val="0"/>
+          <w:numId w:val="4"/>
+        </w:numPr>
+      </w:pPr>
+      <w:r>
+        <w:t>Entwicklung der Lego Mindstorms Line, welche eine professionelle Anwendung im wissenschaftlichen Umfeld ermöglicht. Dabei wird die ältere Kundenmasse an Lego gebunden</w:t>
+      </w:r>
+    </w:p>
+    <w:p>
+      <w:pPr>
+        <w:pStyle w:val="ListParagraph"/>
+        <w:numPr>
+          <w:ilvl w:val="0"/>
+          <w:numId w:val="4"/>
+        </w:numPr>
+      </w:pPr>
+      <w:r>
+        <w:t>Einführung einer weiblichen Franchiselinie, welche Mädchen von Barbie abwirbt und ihnen das Spielen mit Lego ermöglicht («Ich bin ein Mädchen und möchte doch auch mit Lego spielen</w:t>
+      </w:r>
+      <w:r>
+        <w:t>»</w:t>
+      </w:r>
+      <w:r>
+        <w:t>)</w:t>
+      </w:r>
+    </w:p>
+    <w:p>
+      <w:pPr>
+        <w:pStyle w:val="ListParagraph"/>
+        <w:numPr>
+          <w:ilvl w:val="0"/>
+          <w:numId w:val="4"/>
+        </w:numPr>
+      </w:pPr>
+      <w:r>
+        <w:t>Einführung von Franchising mit Filmen und Spielen welche z.B. im Marvel Universum spielen und so die Reichweite von Lego vergrössern</w:t>
+      </w:r>
+    </w:p>
+    <w:p/>
+    <w:p>
+      <w:pPr>
+        <w:pStyle w:val="Heading1"/>
+      </w:pPr>
+      <w:bookmarkStart w:id="17" w:name="_Toc475653116"/>
+      <w:r>
+        <w:lastRenderedPageBreak/>
+        <w:t>Woche 2</w:t>
+      </w:r>
+      <w:bookmarkEnd w:id="17"/>
     </w:p>
     <w:p>
       <w:r>
@@ -1187,7 +1464,7 @@
       <w:rPr>
         <w:noProof/>
       </w:rPr>
-      <w:t>1</w:t>
+      <w:t>4</w:t>
     </w:r>
     <w:r>
       <w:rPr>
@@ -1229,7 +1506,7 @@
       <w:rPr>
         <w:noProof/>
       </w:rPr>
-      <w:t>3</w:t>
+      <w:t>4</w:t>
     </w:r>
     <w:r>
       <w:rPr>
@@ -1501,11 +1778,243 @@
       </w:pPr>
     </w:lvl>
   </w:abstractNum>
+  <w:abstractNum w:abstractNumId="2" w15:restartNumberingAfterBreak="0">
+    <w:nsid w:val="50760304"/>
+    <w:multiLevelType w:val="hybridMultilevel"/>
+    <w:tmpl w:val="C5F24D02"/>
+    <w:lvl w:ilvl="0" w:tplc="08070001">
+      <w:start w:val="1"/>
+      <w:numFmt w:val="bullet"/>
+      <w:lvlText w:val=""/>
+      <w:lvlJc w:val="left"/>
+      <w:pPr>
+        <w:ind w:left="720" w:hanging="360"/>
+      </w:pPr>
+      <w:rPr>
+        <w:rFonts w:ascii="Symbol" w:hAnsi="Symbol" w:hint="default"/>
+      </w:rPr>
+    </w:lvl>
+    <w:lvl w:ilvl="1" w:tplc="08070003" w:tentative="1">
+      <w:start w:val="1"/>
+      <w:numFmt w:val="bullet"/>
+      <w:lvlText w:val="o"/>
+      <w:lvlJc w:val="left"/>
+      <w:pPr>
+        <w:ind w:left="1440" w:hanging="360"/>
+      </w:pPr>
+      <w:rPr>
+        <w:rFonts w:ascii="Courier New" w:hAnsi="Courier New" w:cs="Courier New" w:hint="default"/>
+      </w:rPr>
+    </w:lvl>
+    <w:lvl w:ilvl="2" w:tplc="08070005" w:tentative="1">
+      <w:start w:val="1"/>
+      <w:numFmt w:val="bullet"/>
+      <w:lvlText w:val=""/>
+      <w:lvlJc w:val="left"/>
+      <w:pPr>
+        <w:ind w:left="2160" w:hanging="360"/>
+      </w:pPr>
+      <w:rPr>
+        <w:rFonts w:ascii="Wingdings" w:hAnsi="Wingdings" w:hint="default"/>
+      </w:rPr>
+    </w:lvl>
+    <w:lvl w:ilvl="3" w:tplc="08070001" w:tentative="1">
+      <w:start w:val="1"/>
+      <w:numFmt w:val="bullet"/>
+      <w:lvlText w:val=""/>
+      <w:lvlJc w:val="left"/>
+      <w:pPr>
+        <w:ind w:left="2880" w:hanging="360"/>
+      </w:pPr>
+      <w:rPr>
+        <w:rFonts w:ascii="Symbol" w:hAnsi="Symbol" w:hint="default"/>
+      </w:rPr>
+    </w:lvl>
+    <w:lvl w:ilvl="4" w:tplc="08070003" w:tentative="1">
+      <w:start w:val="1"/>
+      <w:numFmt w:val="bullet"/>
+      <w:lvlText w:val="o"/>
+      <w:lvlJc w:val="left"/>
+      <w:pPr>
+        <w:ind w:left="3600" w:hanging="360"/>
+      </w:pPr>
+      <w:rPr>
+        <w:rFonts w:ascii="Courier New" w:hAnsi="Courier New" w:cs="Courier New" w:hint="default"/>
+      </w:rPr>
+    </w:lvl>
+    <w:lvl w:ilvl="5" w:tplc="08070005" w:tentative="1">
+      <w:start w:val="1"/>
+      <w:numFmt w:val="bullet"/>
+      <w:lvlText w:val=""/>
+      <w:lvlJc w:val="left"/>
+      <w:pPr>
+        <w:ind w:left="4320" w:hanging="360"/>
+      </w:pPr>
+      <w:rPr>
+        <w:rFonts w:ascii="Wingdings" w:hAnsi="Wingdings" w:hint="default"/>
+      </w:rPr>
+    </w:lvl>
+    <w:lvl w:ilvl="6" w:tplc="08070001" w:tentative="1">
+      <w:start w:val="1"/>
+      <w:numFmt w:val="bullet"/>
+      <w:lvlText w:val=""/>
+      <w:lvlJc w:val="left"/>
+      <w:pPr>
+        <w:ind w:left="5040" w:hanging="360"/>
+      </w:pPr>
+      <w:rPr>
+        <w:rFonts w:ascii="Symbol" w:hAnsi="Symbol" w:hint="default"/>
+      </w:rPr>
+    </w:lvl>
+    <w:lvl w:ilvl="7" w:tplc="08070003" w:tentative="1">
+      <w:start w:val="1"/>
+      <w:numFmt w:val="bullet"/>
+      <w:lvlText w:val="o"/>
+      <w:lvlJc w:val="left"/>
+      <w:pPr>
+        <w:ind w:left="5760" w:hanging="360"/>
+      </w:pPr>
+      <w:rPr>
+        <w:rFonts w:ascii="Courier New" w:hAnsi="Courier New" w:cs="Courier New" w:hint="default"/>
+      </w:rPr>
+    </w:lvl>
+    <w:lvl w:ilvl="8" w:tplc="08070005" w:tentative="1">
+      <w:start w:val="1"/>
+      <w:numFmt w:val="bullet"/>
+      <w:lvlText w:val=""/>
+      <w:lvlJc w:val="left"/>
+      <w:pPr>
+        <w:ind w:left="6480" w:hanging="360"/>
+      </w:pPr>
+      <w:rPr>
+        <w:rFonts w:ascii="Wingdings" w:hAnsi="Wingdings" w:hint="default"/>
+      </w:rPr>
+    </w:lvl>
+  </w:abstractNum>
+  <w:abstractNum w:abstractNumId="3" w15:restartNumberingAfterBreak="0">
+    <w:nsid w:val="61B237FD"/>
+    <w:multiLevelType w:val="hybridMultilevel"/>
+    <w:tmpl w:val="5C686746"/>
+    <w:lvl w:ilvl="0" w:tplc="08070001">
+      <w:start w:val="1"/>
+      <w:numFmt w:val="bullet"/>
+      <w:lvlText w:val=""/>
+      <w:lvlJc w:val="left"/>
+      <w:pPr>
+        <w:ind w:left="720" w:hanging="360"/>
+      </w:pPr>
+      <w:rPr>
+        <w:rFonts w:ascii="Symbol" w:hAnsi="Symbol" w:hint="default"/>
+      </w:rPr>
+    </w:lvl>
+    <w:lvl w:ilvl="1" w:tplc="08070003" w:tentative="1">
+      <w:start w:val="1"/>
+      <w:numFmt w:val="bullet"/>
+      <w:lvlText w:val="o"/>
+      <w:lvlJc w:val="left"/>
+      <w:pPr>
+        <w:ind w:left="1440" w:hanging="360"/>
+      </w:pPr>
+      <w:rPr>
+        <w:rFonts w:ascii="Courier New" w:hAnsi="Courier New" w:cs="Courier New" w:hint="default"/>
+      </w:rPr>
+    </w:lvl>
+    <w:lvl w:ilvl="2" w:tplc="08070005" w:tentative="1">
+      <w:start w:val="1"/>
+      <w:numFmt w:val="bullet"/>
+      <w:lvlText w:val=""/>
+      <w:lvlJc w:val="left"/>
+      <w:pPr>
+        <w:ind w:left="2160" w:hanging="360"/>
+      </w:pPr>
+      <w:rPr>
+        <w:rFonts w:ascii="Wingdings" w:hAnsi="Wingdings" w:hint="default"/>
+      </w:rPr>
+    </w:lvl>
+    <w:lvl w:ilvl="3" w:tplc="08070001" w:tentative="1">
+      <w:start w:val="1"/>
+      <w:numFmt w:val="bullet"/>
+      <w:lvlText w:val=""/>
+      <w:lvlJc w:val="left"/>
+      <w:pPr>
+        <w:ind w:left="2880" w:hanging="360"/>
+      </w:pPr>
+      <w:rPr>
+        <w:rFonts w:ascii="Symbol" w:hAnsi="Symbol" w:hint="default"/>
+      </w:rPr>
+    </w:lvl>
+    <w:lvl w:ilvl="4" w:tplc="08070003" w:tentative="1">
+      <w:start w:val="1"/>
+      <w:numFmt w:val="bullet"/>
+      <w:lvlText w:val="o"/>
+      <w:lvlJc w:val="left"/>
+      <w:pPr>
+        <w:ind w:left="3600" w:hanging="360"/>
+      </w:pPr>
+      <w:rPr>
+        <w:rFonts w:ascii="Courier New" w:hAnsi="Courier New" w:cs="Courier New" w:hint="default"/>
+      </w:rPr>
+    </w:lvl>
+    <w:lvl w:ilvl="5" w:tplc="08070005" w:tentative="1">
+      <w:start w:val="1"/>
+      <w:numFmt w:val="bullet"/>
+      <w:lvlText w:val=""/>
+      <w:lvlJc w:val="left"/>
+      <w:pPr>
+        <w:ind w:left="4320" w:hanging="360"/>
+      </w:pPr>
+      <w:rPr>
+        <w:rFonts w:ascii="Wingdings" w:hAnsi="Wingdings" w:hint="default"/>
+      </w:rPr>
+    </w:lvl>
+    <w:lvl w:ilvl="6" w:tplc="08070001" w:tentative="1">
+      <w:start w:val="1"/>
+      <w:numFmt w:val="bullet"/>
+      <w:lvlText w:val=""/>
+      <w:lvlJc w:val="left"/>
+      <w:pPr>
+        <w:ind w:left="5040" w:hanging="360"/>
+      </w:pPr>
+      <w:rPr>
+        <w:rFonts w:ascii="Symbol" w:hAnsi="Symbol" w:hint="default"/>
+      </w:rPr>
+    </w:lvl>
+    <w:lvl w:ilvl="7" w:tplc="08070003" w:tentative="1">
+      <w:start w:val="1"/>
+      <w:numFmt w:val="bullet"/>
+      <w:lvlText w:val="o"/>
+      <w:lvlJc w:val="left"/>
+      <w:pPr>
+        <w:ind w:left="5760" w:hanging="360"/>
+      </w:pPr>
+      <w:rPr>
+        <w:rFonts w:ascii="Courier New" w:hAnsi="Courier New" w:cs="Courier New" w:hint="default"/>
+      </w:rPr>
+    </w:lvl>
+    <w:lvl w:ilvl="8" w:tplc="08070005" w:tentative="1">
+      <w:start w:val="1"/>
+      <w:numFmt w:val="bullet"/>
+      <w:lvlText w:val=""/>
+      <w:lvlJc w:val="left"/>
+      <w:pPr>
+        <w:ind w:left="6480" w:hanging="360"/>
+      </w:pPr>
+      <w:rPr>
+        <w:rFonts w:ascii="Wingdings" w:hAnsi="Wingdings" w:hint="default"/>
+      </w:rPr>
+    </w:lvl>
+  </w:abstractNum>
   <w:num w:numId="1">
     <w:abstractNumId w:val="1"/>
   </w:num>
   <w:num w:numId="2">
     <w:abstractNumId w:val="0"/>
+  </w:num>
+  <w:num w:numId="3">
+    <w:abstractNumId w:val="3"/>
+  </w:num>
+  <w:num w:numId="4">
+    <w:abstractNumId w:val="2"/>
   </w:num>
 </w:numbering>
 </file>
@@ -2768,7 +3277,7 @@
 </file>
 
 <file path=customXml/itemProps2.xml><?xml version="1.0" encoding="utf-8"?>
-<ds:datastoreItem xmlns:ds="http://schemas.openxmlformats.org/officeDocument/2006/customXml" ds:itemID="{68E25659-0671-4D91-9D6F-09F3FD10BA33}">
+<ds:datastoreItem xmlns:ds="http://schemas.openxmlformats.org/officeDocument/2006/customXml" ds:itemID="{4C259586-BE18-451D-A42C-D9C6EF0ED38A}">
   <ds:schemaRefs>
     <ds:schemaRef ds:uri="http://schemas.openxmlformats.org/officeDocument/2006/bibliography"/>
   </ds:schemaRefs>

</xml_diff>